<commit_message>
Update Otopark Ücretlendirme Sistemi.docx
rapor düzenlendi
</commit_message>
<xml_diff>
--- a/projeodevi/Otopark Ücretlendirme Sistemi.docx
+++ b/projeodevi/Otopark Ücretlendirme Sistemi.docx
@@ -1693,7 +1693,6 @@
           <w:ilvl w:val="0"/>
           <w:numId w:val="8"/>
         </w:numPr>
-        <w:jc w:val="center"/>
         <w:rPr>
           <w:b/>
           <w:bCs/>
@@ -2020,7 +2019,6 @@
           <w:ilvl w:val="0"/>
           <w:numId w:val="8"/>
         </w:numPr>
-        <w:jc w:val="center"/>
         <w:rPr>
           <w:sz w:val="36"/>
           <w:szCs w:val="36"/>
@@ -2090,25 +2088,13 @@
         <w:rPr>
           <w:noProof/>
         </w:rPr>
-        <w:t xml:space="preserve">                </w:t>
+        <w:t xml:space="preserve">               </w:t>
       </w:r>
       <w:r>
         <w:rPr>
           <w:noProof/>
         </w:rPr>
-        <w:t xml:space="preserve">  </w:t>
-      </w:r>
-      <w:r>
-        <w:rPr>
-          <w:noProof/>
-        </w:rPr>
-        <w:t xml:space="preserve"> </w:t>
-      </w:r>
-      <w:r>
-        <w:rPr>
-          <w:noProof/>
-        </w:rPr>
-        <w:t xml:space="preserve">    </w:t>
+        <w:t xml:space="preserve">   </w:t>
       </w:r>
       <w:r>
         <w:rPr>
@@ -2196,12 +2182,18 @@
           <w:ilvl w:val="0"/>
           <w:numId w:val="8"/>
         </w:numPr>
-        <w:jc w:val="center"/>
-        <w:rPr>
-          <w:sz w:val="36"/>
-          <w:szCs w:val="36"/>
-        </w:rPr>
-      </w:pPr>
+        <w:rPr>
+          <w:sz w:val="36"/>
+          <w:szCs w:val="36"/>
+        </w:rPr>
+      </w:pPr>
+      <w:r>
+        <w:rPr>
+          <w:sz w:val="36"/>
+          <w:szCs w:val="36"/>
+        </w:rPr>
+        <w:t xml:space="preserve">  </w:t>
+      </w:r>
       <w:r>
         <w:rPr>
           <w:sz w:val="36"/>
@@ -2310,7 +2302,6 @@
       </w:pPr>
     </w:p>
     <w:p/>
-    <w:p/>
     <w:p>
       <w:pPr>
         <w:tabs>
@@ -2321,13 +2312,6 @@
           <w:szCs w:val="36"/>
         </w:rPr>
       </w:pPr>
-      <w:r>
-        <w:rPr>
-          <w:sz w:val="36"/>
-          <w:szCs w:val="36"/>
-        </w:rPr>
-        <w:tab/>
-      </w:r>
     </w:p>
     <w:p/>
     <w:sectPr>

</xml_diff>

<commit_message>
1 saat 31 dakika
</commit_message>
<xml_diff>
--- a/projeodevi/Otopark Ücretlendirme Sistemi.docx
+++ b/projeodevi/Otopark Ücretlendirme Sistemi.docx
@@ -141,21 +141,12 @@
       <w:pPr>
         <w:pStyle w:val="letiimBilgileri"/>
       </w:pPr>
-      <w:proofErr w:type="spellStart"/>
-      <w:r>
-        <w:rPr>
-          <w:sz w:val="36"/>
-          <w:szCs w:val="36"/>
-        </w:rPr>
-        <w:t>Celaldoğan</w:t>
-      </w:r>
-      <w:proofErr w:type="spellEnd"/>
-      <w:r>
-        <w:rPr>
-          <w:sz w:val="36"/>
-          <w:szCs w:val="36"/>
-        </w:rPr>
-        <w:t xml:space="preserve"> Güneş | 05200000067</w:t>
+      <w:r>
+        <w:rPr>
+          <w:sz w:val="36"/>
+          <w:szCs w:val="36"/>
+        </w:rPr>
+        <w:t>Celaldoğan Güneş | 05200000067</w:t>
       </w:r>
       <w:r>
         <w:rPr>
@@ -681,23 +672,13 @@
         </w:rPr>
         <w:t xml:space="preserve">Programın kodları oluşturuldu. Bu süreçte </w:t>
       </w:r>
-      <w:proofErr w:type="spellStart"/>
-      <w:r>
-        <w:rPr>
-          <w:sz w:val="40"/>
-          <w:szCs w:val="40"/>
-        </w:rPr>
-        <w:t>PyCharm</w:t>
-      </w:r>
-      <w:proofErr w:type="spellEnd"/>
-      <w:r>
-        <w:rPr>
-          <w:sz w:val="40"/>
-          <w:szCs w:val="40"/>
-        </w:rPr>
-        <w:t xml:space="preserve"> uygulamasındaki </w:t>
-      </w:r>
-      <w:proofErr w:type="spellStart"/>
+      <w:r>
+        <w:rPr>
+          <w:sz w:val="40"/>
+          <w:szCs w:val="40"/>
+        </w:rPr>
+        <w:t xml:space="preserve">PyCharm uygulamasındaki </w:t>
+      </w:r>
       <w:r>
         <w:rPr>
           <w:sz w:val="40"/>
@@ -705,7 +686,6 @@
         </w:rPr>
         <w:t>Code</w:t>
       </w:r>
-      <w:proofErr w:type="spellEnd"/>
       <w:r>
         <w:rPr>
           <w:sz w:val="40"/>
@@ -713,7 +693,6 @@
         </w:rPr>
         <w:t xml:space="preserve"> </w:t>
       </w:r>
-      <w:proofErr w:type="spellStart"/>
       <w:r>
         <w:rPr>
           <w:sz w:val="40"/>
@@ -721,7 +700,6 @@
         </w:rPr>
         <w:t>With</w:t>
       </w:r>
-      <w:proofErr w:type="spellEnd"/>
       <w:r>
         <w:rPr>
           <w:sz w:val="40"/>
@@ -741,23 +719,7 @@
           <w:sz w:val="40"/>
           <w:szCs w:val="40"/>
         </w:rPr>
-        <w:t xml:space="preserve"> Süreç içerisinde </w:t>
-      </w:r>
-      <w:proofErr w:type="spellStart"/>
-      <w:r>
-        <w:rPr>
-          <w:sz w:val="40"/>
-          <w:szCs w:val="40"/>
-        </w:rPr>
-        <w:t>syntax</w:t>
-      </w:r>
-      <w:proofErr w:type="spellEnd"/>
-      <w:r>
-        <w:rPr>
-          <w:sz w:val="40"/>
-          <w:szCs w:val="40"/>
-        </w:rPr>
-        <w:t xml:space="preserve"> hatalarını engelleme amaçlı testler yapıldı.</w:t>
+        <w:t xml:space="preserve"> Süreç içerisinde syntax hatalarını engelleme amaçlı testler yapıldı.</w:t>
       </w:r>
       <w:r>
         <w:rPr>
@@ -844,23 +806,7 @@
           <w:sz w:val="40"/>
           <w:szCs w:val="40"/>
         </w:rPr>
-        <w:t xml:space="preserve">Programın yazılması bittikten sonra program </w:t>
-      </w:r>
-      <w:proofErr w:type="spellStart"/>
-      <w:r>
-        <w:rPr>
-          <w:sz w:val="40"/>
-          <w:szCs w:val="40"/>
-        </w:rPr>
-        <w:t>debug</w:t>
-      </w:r>
-      <w:proofErr w:type="spellEnd"/>
-      <w:r>
-        <w:rPr>
-          <w:sz w:val="40"/>
-          <w:szCs w:val="40"/>
-        </w:rPr>
-        <w:t xml:space="preserve"> edildi. Bunun için birden çok girdi listesi kullanıldı.</w:t>
+        <w:t>Programın yazılması bittikten sonra program debug edildi. Bunun için birden çok girdi listesi kullanıldı.</w:t>
       </w:r>
       <w:r>
         <w:rPr>
@@ -983,31 +929,7 @@
           <w:sz w:val="40"/>
           <w:szCs w:val="40"/>
         </w:rPr>
-        <w:t xml:space="preserve">i </w:t>
-      </w:r>
-      <w:proofErr w:type="spellStart"/>
-      <w:r>
-        <w:rPr>
-          <w:sz w:val="40"/>
-          <w:szCs w:val="40"/>
-        </w:rPr>
-        <w:t>GitHub</w:t>
-      </w:r>
-      <w:proofErr w:type="spellEnd"/>
-      <w:r>
-        <w:rPr>
-          <w:sz w:val="40"/>
-          <w:szCs w:val="40"/>
-        </w:rPr>
-        <w:t xml:space="preserve"> </w:t>
-      </w:r>
-      <w:proofErr w:type="spellStart"/>
-      <w:r>
-        <w:rPr>
-          <w:sz w:val="40"/>
-          <w:szCs w:val="40"/>
-        </w:rPr>
-        <w:t>repo</w:t>
+        <w:t>i GitHub repo</w:t>
       </w:r>
       <w:r>
         <w:rPr>
@@ -1022,15 +944,7 @@
           <w:sz w:val="40"/>
           <w:szCs w:val="40"/>
         </w:rPr>
-        <w:t>sundaki</w:t>
-      </w:r>
-      <w:proofErr w:type="spellEnd"/>
-      <w:r>
-        <w:rPr>
-          <w:sz w:val="40"/>
-          <w:szCs w:val="40"/>
-        </w:rPr>
-        <w:t xml:space="preserve"> bilgilere bak</w:t>
+        <w:t>sundaki bilgilere bak</w:t>
       </w:r>
       <w:r>
         <w:rPr>
@@ -1119,7 +1033,7 @@
           <w:sz w:val="40"/>
           <w:szCs w:val="40"/>
         </w:rPr>
-        <w:t>44</w:t>
+        <w:t>1 saat 31</w:t>
       </w:r>
       <w:r>
         <w:rPr>
@@ -2029,17 +1943,8 @@
           <w:sz w:val="36"/>
           <w:szCs w:val="36"/>
         </w:rPr>
-        <w:t xml:space="preserve">Üçüncü olarak araç türlerinin park süresi ortalamalarını ve </w:t>
-      </w:r>
-      <w:proofErr w:type="gramStart"/>
-      <w:r>
-        <w:rPr>
-          <w:sz w:val="36"/>
-          <w:szCs w:val="36"/>
-        </w:rPr>
-        <w:t>araç</w:t>
-      </w:r>
-      <w:proofErr w:type="gramEnd"/>
+        <w:t>Üçüncü olarak araç türlerinin park süresi ortalamalarını ve araç</w:t>
+      </w:r>
       <w:r>
         <w:rPr>
           <w:sz w:val="36"/>

</xml_diff>

<commit_message>
word dosyası son hal
</commit_message>
<xml_diff>
--- a/projeodevi/Otopark Ücretlendirme Sistemi.docx
+++ b/projeodevi/Otopark Ücretlendirme Sistemi.docx
@@ -141,12 +141,21 @@
       <w:pPr>
         <w:pStyle w:val="letiimBilgileri"/>
       </w:pPr>
-      <w:r>
-        <w:rPr>
-          <w:sz w:val="36"/>
-          <w:szCs w:val="36"/>
-        </w:rPr>
-        <w:t>Celaldoğan Güneş | 05200000067</w:t>
+      <w:proofErr w:type="spellStart"/>
+      <w:r>
+        <w:rPr>
+          <w:sz w:val="36"/>
+          <w:szCs w:val="36"/>
+        </w:rPr>
+        <w:t>Celaldoğan</w:t>
+      </w:r>
+      <w:proofErr w:type="spellEnd"/>
+      <w:r>
+        <w:rPr>
+          <w:sz w:val="36"/>
+          <w:szCs w:val="36"/>
+        </w:rPr>
+        <w:t xml:space="preserve"> Güneş | 05200000067</w:t>
       </w:r>
       <w:r>
         <w:rPr>
@@ -672,13 +681,23 @@
         </w:rPr>
         <w:t xml:space="preserve">Programın kodları oluşturuldu. Bu süreçte </w:t>
       </w:r>
-      <w:r>
-        <w:rPr>
-          <w:sz w:val="40"/>
-          <w:szCs w:val="40"/>
-        </w:rPr>
-        <w:t xml:space="preserve">PyCharm uygulamasındaki </w:t>
-      </w:r>
+      <w:proofErr w:type="spellStart"/>
+      <w:r>
+        <w:rPr>
+          <w:sz w:val="40"/>
+          <w:szCs w:val="40"/>
+        </w:rPr>
+        <w:t>PyCharm</w:t>
+      </w:r>
+      <w:proofErr w:type="spellEnd"/>
+      <w:r>
+        <w:rPr>
+          <w:sz w:val="40"/>
+          <w:szCs w:val="40"/>
+        </w:rPr>
+        <w:t xml:space="preserve"> uygulamasındaki </w:t>
+      </w:r>
+      <w:proofErr w:type="spellStart"/>
       <w:r>
         <w:rPr>
           <w:sz w:val="40"/>
@@ -686,6 +705,7 @@
         </w:rPr>
         <w:t>Code</w:t>
       </w:r>
+      <w:proofErr w:type="spellEnd"/>
       <w:r>
         <w:rPr>
           <w:sz w:val="40"/>
@@ -693,6 +713,7 @@
         </w:rPr>
         <w:t xml:space="preserve"> </w:t>
       </w:r>
+      <w:proofErr w:type="spellStart"/>
       <w:r>
         <w:rPr>
           <w:sz w:val="40"/>
@@ -700,6 +721,7 @@
         </w:rPr>
         <w:t>With</w:t>
       </w:r>
+      <w:proofErr w:type="spellEnd"/>
       <w:r>
         <w:rPr>
           <w:sz w:val="40"/>
@@ -719,7 +741,23 @@
           <w:sz w:val="40"/>
           <w:szCs w:val="40"/>
         </w:rPr>
-        <w:t xml:space="preserve"> Süreç içerisinde syntax hatalarını engelleme amaçlı testler yapıldı.</w:t>
+        <w:t xml:space="preserve"> Süreç içerisinde </w:t>
+      </w:r>
+      <w:proofErr w:type="spellStart"/>
+      <w:r>
+        <w:rPr>
+          <w:sz w:val="40"/>
+          <w:szCs w:val="40"/>
+        </w:rPr>
+        <w:t>syntax</w:t>
+      </w:r>
+      <w:proofErr w:type="spellEnd"/>
+      <w:r>
+        <w:rPr>
+          <w:sz w:val="40"/>
+          <w:szCs w:val="40"/>
+        </w:rPr>
+        <w:t xml:space="preserve"> hatalarını engelleme amaçlı testler yapıldı.</w:t>
       </w:r>
       <w:r>
         <w:rPr>
@@ -806,7 +844,23 @@
           <w:sz w:val="40"/>
           <w:szCs w:val="40"/>
         </w:rPr>
-        <w:t>Programın yazılması bittikten sonra program debug edildi. Bunun için birden çok girdi listesi kullanıldı.</w:t>
+        <w:t xml:space="preserve">Programın yazılması bittikten sonra program </w:t>
+      </w:r>
+      <w:proofErr w:type="spellStart"/>
+      <w:r>
+        <w:rPr>
+          <w:sz w:val="40"/>
+          <w:szCs w:val="40"/>
+        </w:rPr>
+        <w:t>debug</w:t>
+      </w:r>
+      <w:proofErr w:type="spellEnd"/>
+      <w:r>
+        <w:rPr>
+          <w:sz w:val="40"/>
+          <w:szCs w:val="40"/>
+        </w:rPr>
+        <w:t xml:space="preserve"> edildi. Bunun için birden çok girdi listesi kullanıldı.</w:t>
       </w:r>
       <w:r>
         <w:rPr>
@@ -929,7 +983,31 @@
           <w:sz w:val="40"/>
           <w:szCs w:val="40"/>
         </w:rPr>
-        <w:t>i GitHub repo</w:t>
+        <w:t xml:space="preserve">i </w:t>
+      </w:r>
+      <w:proofErr w:type="spellStart"/>
+      <w:r>
+        <w:rPr>
+          <w:sz w:val="40"/>
+          <w:szCs w:val="40"/>
+        </w:rPr>
+        <w:t>GitHub</w:t>
+      </w:r>
+      <w:proofErr w:type="spellEnd"/>
+      <w:r>
+        <w:rPr>
+          <w:sz w:val="40"/>
+          <w:szCs w:val="40"/>
+        </w:rPr>
+        <w:t xml:space="preserve"> </w:t>
+      </w:r>
+      <w:proofErr w:type="spellStart"/>
+      <w:r>
+        <w:rPr>
+          <w:sz w:val="40"/>
+          <w:szCs w:val="40"/>
+        </w:rPr>
+        <w:t>repo</w:t>
       </w:r>
       <w:r>
         <w:rPr>
@@ -944,7 +1022,15 @@
           <w:sz w:val="40"/>
           <w:szCs w:val="40"/>
         </w:rPr>
-        <w:t>sundaki bilgilere bak</w:t>
+        <w:t>sundaki</w:t>
+      </w:r>
+      <w:proofErr w:type="spellEnd"/>
+      <w:r>
+        <w:rPr>
+          <w:sz w:val="40"/>
+          <w:szCs w:val="40"/>
+        </w:rPr>
+        <w:t xml:space="preserve"> bilgilere bak</w:t>
       </w:r>
       <w:r>
         <w:rPr>
@@ -1208,18 +1294,6 @@
     </w:p>
     <w:p>
       <w:pPr>
-        <w:pStyle w:val="ListeParagraf"/>
-        <w:jc w:val="both"/>
-        <w:rPr>
-          <w:noProof/>
-          <w:sz w:val="36"/>
-          <w:szCs w:val="36"/>
-        </w:rPr>
-      </w:pPr>
-    </w:p>
-    <w:p>
-      <w:pPr>
-        <w:pStyle w:val="ListeParagraf"/>
         <w:jc w:val="both"/>
         <w:rPr>
           <w:b/>
@@ -1242,21 +1316,17 @@
           <w:sz w:val="36"/>
           <w:szCs w:val="36"/>
         </w:rPr>
-        <w:t xml:space="preserve">         </w:t>
-      </w:r>
-      <w:r>
-        <w:rPr>
-          <w:b/>
-          <w:bCs/>
+        <w:t xml:space="preserve">      </w:t>
+      </w:r>
+      <w:r>
+        <w:rPr>
           <w:noProof/>
-          <w:sz w:val="36"/>
-          <w:szCs w:val="36"/>
         </w:rPr>
         <w:drawing>
-          <wp:inline distT="0" distB="0" distL="0" distR="0" wp14:anchorId="2496D164" wp14:editId="48EBBCDF">
-            <wp:extent cx="4715533" cy="1419423"/>
-            <wp:effectExtent l="0" t="0" r="8890" b="9525"/>
-            <wp:docPr id="3" name="Resim 3" descr="metin içeren bir resim&#10;&#10;Açıklama otomatik olarak oluşturuldu"/>
+          <wp:inline distT="0" distB="0" distL="0" distR="0" wp14:anchorId="54AC16C1" wp14:editId="68F1CC44">
+            <wp:extent cx="5868219" cy="1086002"/>
+            <wp:effectExtent l="0" t="0" r="0" b="0"/>
+            <wp:docPr id="10" name="Resim 10" descr="metin içeren bir resim&#10;&#10;Açıklama otomatik olarak oluşturuldu"/>
             <wp:cNvGraphicFramePr>
               <a:graphicFrameLocks xmlns:a="http://schemas.openxmlformats.org/drawingml/2006/main" noChangeAspect="1"/>
             </wp:cNvGraphicFramePr>
@@ -1264,7 +1334,7 @@
               <a:graphicData uri="http://schemas.openxmlformats.org/drawingml/2006/picture">
                 <pic:pic xmlns:pic="http://schemas.openxmlformats.org/drawingml/2006/picture">
                   <pic:nvPicPr>
-                    <pic:cNvPr id="3" name="Resim 3" descr="metin içeren bir resim&#10;&#10;Açıklama otomatik olarak oluşturuldu"/>
+                    <pic:cNvPr id="10" name="Resim 10" descr="metin içeren bir resim&#10;&#10;Açıklama otomatik olarak oluşturuldu"/>
                     <pic:cNvPicPr/>
                   </pic:nvPicPr>
                   <pic:blipFill>
@@ -1276,7 +1346,7 @@
                   <pic:spPr>
                     <a:xfrm>
                       <a:off x="0" y="0"/>
-                      <a:ext cx="4715533" cy="1419423"/>
+                      <a:ext cx="5868219" cy="1086002"/>
                     </a:xfrm>
                     <a:prstGeom prst="rect">
                       <a:avLst/>
@@ -2138,7 +2208,6 @@
     </w:p>
     <w:p>
       <w:pPr>
-        <w:pStyle w:val="ListeParagraf"/>
         <w:jc w:val="both"/>
         <w:rPr>
           <w:sz w:val="36"/>
@@ -2146,23 +2215,11 @@
         </w:rPr>
       </w:pPr>
       <w:r>
-        <w:rPr>
-          <w:sz w:val="36"/>
-          <w:szCs w:val="36"/>
-        </w:rPr>
-        <w:t xml:space="preserve">  </w:t>
-      </w:r>
-      <w:r>
-        <w:rPr>
-          <w:noProof/>
-          <w:sz w:val="36"/>
-          <w:szCs w:val="36"/>
-        </w:rPr>
         <w:drawing>
-          <wp:inline distT="0" distB="0" distL="0" distR="0" wp14:anchorId="70E3B5C0" wp14:editId="3CEE6A95">
-            <wp:extent cx="5661316" cy="1876301"/>
-            <wp:effectExtent l="0" t="0" r="0" b="0"/>
-            <wp:docPr id="9" name="Resim 9"/>
+          <wp:inline distT="0" distB="0" distL="0" distR="0" wp14:anchorId="196EBB18" wp14:editId="49012034">
+            <wp:extent cx="6645910" cy="1341755"/>
+            <wp:effectExtent l="0" t="0" r="2540" b="0"/>
+            <wp:docPr id="2" name="Resim 2" descr="metin içeren bir resim&#10;&#10;Açıklama otomatik olarak oluşturuldu"/>
             <wp:cNvGraphicFramePr>
               <a:graphicFrameLocks xmlns:a="http://schemas.openxmlformats.org/drawingml/2006/main" noChangeAspect="1"/>
             </wp:cNvGraphicFramePr>
@@ -2170,7 +2227,7 @@
               <a:graphicData uri="http://schemas.openxmlformats.org/drawingml/2006/picture">
                 <pic:pic xmlns:pic="http://schemas.openxmlformats.org/drawingml/2006/picture">
                   <pic:nvPicPr>
-                    <pic:cNvPr id="1" name=""/>
+                    <pic:cNvPr id="2" name="Resim 2" descr="metin içeren bir resim&#10;&#10;Açıklama otomatik olarak oluşturuldu"/>
                     <pic:cNvPicPr/>
                   </pic:nvPicPr>
                   <pic:blipFill>
@@ -2182,7 +2239,7 @@
                   <pic:spPr>
                     <a:xfrm>
                       <a:off x="0" y="0"/>
-                      <a:ext cx="5739210" cy="1902117"/>
+                      <a:ext cx="6645910" cy="1341755"/>
                     </a:xfrm>
                     <a:prstGeom prst="rect">
                       <a:avLst/>
@@ -2194,26 +2251,6 @@
           </wp:inline>
         </w:drawing>
       </w:r>
-    </w:p>
-    <w:p>
-      <w:pPr>
-        <w:pStyle w:val="ListeParagraf"/>
-        <w:jc w:val="both"/>
-        <w:rPr>
-          <w:sz w:val="36"/>
-          <w:szCs w:val="36"/>
-        </w:rPr>
-      </w:pPr>
-    </w:p>
-    <w:p>
-      <w:pPr>
-        <w:pStyle w:val="ListeParagraf"/>
-        <w:ind w:left="1281"/>
-        <w:rPr>
-          <w:sz w:val="36"/>
-          <w:szCs w:val="36"/>
-        </w:rPr>
-      </w:pPr>
     </w:p>
     <w:p/>
     <w:p>

</xml_diff>

<commit_message>
sürücü motor veya binek sürüyorsa
</commit_message>
<xml_diff>
--- a/projeodevi/Otopark Ücretlendirme Sistemi.docx
+++ b/projeodevi/Otopark Ücretlendirme Sistemi.docx
@@ -141,21 +141,12 @@
       <w:pPr>
         <w:pStyle w:val="letiimBilgileri"/>
       </w:pPr>
-      <w:proofErr w:type="spellStart"/>
-      <w:r>
-        <w:rPr>
-          <w:sz w:val="36"/>
-          <w:szCs w:val="36"/>
-        </w:rPr>
-        <w:t>Celaldoğan</w:t>
-      </w:r>
-      <w:proofErr w:type="spellEnd"/>
-      <w:r>
-        <w:rPr>
-          <w:sz w:val="36"/>
-          <w:szCs w:val="36"/>
-        </w:rPr>
-        <w:t xml:space="preserve"> Güneş | 05200000067</w:t>
+      <w:r>
+        <w:rPr>
+          <w:sz w:val="36"/>
+          <w:szCs w:val="36"/>
+        </w:rPr>
+        <w:t>Celaldoğan Güneş | 05200000067</w:t>
       </w:r>
       <w:r>
         <w:rPr>
@@ -1232,7 +1223,37 @@
           <w:sz w:val="36"/>
           <w:szCs w:val="36"/>
         </w:rPr>
-        <w:t>Sırasıyla aracın plakasını, sınıf kodunu, aracın ağırlığını (kilogram), aracın otoparkta kaldığı süreyi (dakika), sürücünün adını soyadını, varsa sürücünün engellilik / gazilik özel durumunu “E,</w:t>
+        <w:t>Sırasıyla aracın plakasını, sınıf kodunu, aracın ağırlığını (kilogram), aracın otoparkta kaldığı süreyi (dakika), sürücünün adını soyadını</w:t>
+      </w:r>
+      <w:r>
+        <w:rPr>
+          <w:sz w:val="36"/>
+          <w:szCs w:val="36"/>
+        </w:rPr>
+        <w:t xml:space="preserve"> ve sürücü </w:t>
+      </w:r>
+      <w:proofErr w:type="spellStart"/>
+      <w:r>
+        <w:rPr>
+          <w:sz w:val="36"/>
+          <w:szCs w:val="36"/>
+        </w:rPr>
+        <w:t>motorsiklet</w:t>
+      </w:r>
+      <w:proofErr w:type="spellEnd"/>
+      <w:r>
+        <w:rPr>
+          <w:sz w:val="36"/>
+          <w:szCs w:val="36"/>
+        </w:rPr>
+        <w:t xml:space="preserve"> veya binek araç sürüyorsa</w:t>
+      </w:r>
+      <w:r>
+        <w:rPr>
+          <w:sz w:val="36"/>
+          <w:szCs w:val="36"/>
+        </w:rPr>
+        <w:t xml:space="preserve"> sürücünün engellilik / gazilik özel durumunu “E,</w:t>
       </w:r>
       <w:r>
         <w:rPr>
@@ -2215,6 +2236,9 @@
         </w:rPr>
       </w:pPr>
       <w:r>
+        <w:rPr>
+          <w:noProof/>
+        </w:rPr>
         <w:drawing>
           <wp:inline distT="0" distB="0" distL="0" distR="0" wp14:anchorId="196EBB18" wp14:editId="49012034">
             <wp:extent cx="6645910" cy="1341755"/>

</xml_diff>

<commit_message>
Aşağıdaki çıktılar birer örnektir
</commit_message>
<xml_diff>
--- a/projeodevi/Otopark Ücretlendirme Sistemi.docx
+++ b/projeodevi/Otopark Ücretlendirme Sistemi.docx
@@ -672,23 +672,13 @@
         </w:rPr>
         <w:t xml:space="preserve">Programın kodları oluşturuldu. Bu süreçte </w:t>
       </w:r>
-      <w:proofErr w:type="spellStart"/>
-      <w:r>
-        <w:rPr>
-          <w:sz w:val="40"/>
-          <w:szCs w:val="40"/>
-        </w:rPr>
-        <w:t>PyCharm</w:t>
-      </w:r>
-      <w:proofErr w:type="spellEnd"/>
-      <w:r>
-        <w:rPr>
-          <w:sz w:val="40"/>
-          <w:szCs w:val="40"/>
-        </w:rPr>
-        <w:t xml:space="preserve"> uygulamasındaki </w:t>
-      </w:r>
-      <w:proofErr w:type="spellStart"/>
+      <w:r>
+        <w:rPr>
+          <w:sz w:val="40"/>
+          <w:szCs w:val="40"/>
+        </w:rPr>
+        <w:t xml:space="preserve">PyCharm uygulamasındaki </w:t>
+      </w:r>
       <w:r>
         <w:rPr>
           <w:sz w:val="40"/>
@@ -696,7 +686,6 @@
         </w:rPr>
         <w:t>Code</w:t>
       </w:r>
-      <w:proofErr w:type="spellEnd"/>
       <w:r>
         <w:rPr>
           <w:sz w:val="40"/>
@@ -704,7 +693,6 @@
         </w:rPr>
         <w:t xml:space="preserve"> </w:t>
       </w:r>
-      <w:proofErr w:type="spellStart"/>
       <w:r>
         <w:rPr>
           <w:sz w:val="40"/>
@@ -712,7 +700,6 @@
         </w:rPr>
         <w:t>With</w:t>
       </w:r>
-      <w:proofErr w:type="spellEnd"/>
       <w:r>
         <w:rPr>
           <w:sz w:val="40"/>
@@ -732,23 +719,7 @@
           <w:sz w:val="40"/>
           <w:szCs w:val="40"/>
         </w:rPr>
-        <w:t xml:space="preserve"> Süreç içerisinde </w:t>
-      </w:r>
-      <w:proofErr w:type="spellStart"/>
-      <w:r>
-        <w:rPr>
-          <w:sz w:val="40"/>
-          <w:szCs w:val="40"/>
-        </w:rPr>
-        <w:t>syntax</w:t>
-      </w:r>
-      <w:proofErr w:type="spellEnd"/>
-      <w:r>
-        <w:rPr>
-          <w:sz w:val="40"/>
-          <w:szCs w:val="40"/>
-        </w:rPr>
-        <w:t xml:space="preserve"> hatalarını engelleme amaçlı testler yapıldı.</w:t>
+        <w:t xml:space="preserve"> Süreç içerisinde syntax hatalarını engelleme amaçlı testler yapıldı.</w:t>
       </w:r>
       <w:r>
         <w:rPr>
@@ -835,23 +806,7 @@
           <w:sz w:val="40"/>
           <w:szCs w:val="40"/>
         </w:rPr>
-        <w:t xml:space="preserve">Programın yazılması bittikten sonra program </w:t>
-      </w:r>
-      <w:proofErr w:type="spellStart"/>
-      <w:r>
-        <w:rPr>
-          <w:sz w:val="40"/>
-          <w:szCs w:val="40"/>
-        </w:rPr>
-        <w:t>debug</w:t>
-      </w:r>
-      <w:proofErr w:type="spellEnd"/>
-      <w:r>
-        <w:rPr>
-          <w:sz w:val="40"/>
-          <w:szCs w:val="40"/>
-        </w:rPr>
-        <w:t xml:space="preserve"> edildi. Bunun için birden çok girdi listesi kullanıldı.</w:t>
+        <w:t>Programın yazılması bittikten sonra program debug edildi. Bunun için birden çok girdi listesi kullanıldı.</w:t>
       </w:r>
       <w:r>
         <w:rPr>
@@ -974,31 +929,7 @@
           <w:sz w:val="40"/>
           <w:szCs w:val="40"/>
         </w:rPr>
-        <w:t xml:space="preserve">i </w:t>
-      </w:r>
-      <w:proofErr w:type="spellStart"/>
-      <w:r>
-        <w:rPr>
-          <w:sz w:val="40"/>
-          <w:szCs w:val="40"/>
-        </w:rPr>
-        <w:t>GitHub</w:t>
-      </w:r>
-      <w:proofErr w:type="spellEnd"/>
-      <w:r>
-        <w:rPr>
-          <w:sz w:val="40"/>
-          <w:szCs w:val="40"/>
-        </w:rPr>
-        <w:t xml:space="preserve"> </w:t>
-      </w:r>
-      <w:proofErr w:type="spellStart"/>
-      <w:r>
-        <w:rPr>
-          <w:sz w:val="40"/>
-          <w:szCs w:val="40"/>
-        </w:rPr>
-        <w:t>repo</w:t>
+        <w:t>i GitHub repo</w:t>
       </w:r>
       <w:r>
         <w:rPr>
@@ -1013,15 +944,7 @@
           <w:sz w:val="40"/>
           <w:szCs w:val="40"/>
         </w:rPr>
-        <w:t>sundaki</w:t>
-      </w:r>
-      <w:proofErr w:type="spellEnd"/>
-      <w:r>
-        <w:rPr>
-          <w:sz w:val="40"/>
-          <w:szCs w:val="40"/>
-        </w:rPr>
-        <w:t xml:space="preserve"> bilgilere bak</w:t>
+        <w:t>sundaki bilgilere bak</w:t>
       </w:r>
       <w:r>
         <w:rPr>
@@ -1194,6 +1117,43 @@
           <w:szCs w:val="48"/>
         </w:rPr>
         <w:t>ı</w:t>
+      </w:r>
+      <w:r>
+        <w:rPr>
+          <w:b/>
+          <w:bCs/>
+          <w:sz w:val="48"/>
+          <w:szCs w:val="48"/>
+        </w:rPr>
+        <w:br/>
+      </w:r>
+      <w:r>
+        <w:rPr>
+          <w:sz w:val="36"/>
+          <w:szCs w:val="36"/>
+        </w:rPr>
+        <w:t xml:space="preserve">Aşağıdaki </w:t>
+      </w:r>
+      <w:r>
+        <w:rPr>
+          <w:sz w:val="36"/>
+          <w:szCs w:val="36"/>
+        </w:rPr>
+        <w:t>ekran görüntüleri</w:t>
+      </w:r>
+      <w:r>
+        <w:rPr>
+          <w:sz w:val="36"/>
+          <w:szCs w:val="36"/>
+        </w:rPr>
+        <w:t xml:space="preserve"> birer örnektir</w:t>
+      </w:r>
+      <w:r>
+        <w:rPr>
+          <w:sz w:val="36"/>
+          <w:szCs w:val="36"/>
+        </w:rPr>
+        <w:t>.</w:t>
       </w:r>
     </w:p>
     <w:p>
@@ -1670,14 +1630,7 @@
           <w:sz w:val="36"/>
           <w:szCs w:val="36"/>
         </w:rPr>
-        <w:t>Eğer “H, h” harflerinden birini girdiyseniz program sonlanacaktır ve size otoparktaki araçlar hakkında genel bilgileri verecektir. Bu bilgilerin çıktısı sırasıyla aşağıdaki gibi olacaktır. Aşağıdaki çıktılar bir</w:t>
-      </w:r>
-      <w:r>
-        <w:rPr>
-          <w:sz w:val="36"/>
-          <w:szCs w:val="36"/>
-        </w:rPr>
-        <w:t>er örnektir</w:t>
+        <w:t xml:space="preserve">Eğer “H, h” harflerinden birini girdiyseniz program sonlanacaktır ve size otoparktaki araçlar hakkında genel bilgileri verecektir. Bu bilgilerin çıktısı sırasıyla aşağıdaki gibi olacaktır. </w:t>
       </w:r>
     </w:p>
     <w:p>

</xml_diff>